<commit_message>
Fixtures and sample docx files
</commit_message>
<xml_diff>
--- a/examples/hasLinksExample.docx
+++ b/examples/hasLinksExample.docx
@@ -4,15 +4,18 @@
   <w:body>
     <w:p>
       <w:pPr>
-        <w:pStyle w:val="Body"/>
-        <w:bidi w:val="0"/>
+        <w:pStyle w:val="Body A"/>
         <w:rPr>
+          <w:sz w:val="22"/>
+          <w:szCs w:val="22"/>
           <w:rtl w:val="0"/>
         </w:rPr>
       </w:pPr>
       <w:r>
         <w:rPr>
           <w:rFonts w:ascii="Helvetica" w:cs="Arial Unicode MS" w:hAnsi="Arial Unicode MS" w:eastAsia="Arial Unicode MS"/>
+          <w:sz w:val="22"/>
+          <w:szCs w:val="22"/>
           <w:rtl w:val="0"/>
         </w:rPr>
         <w:t>{</w:t>
@@ -20,38 +23,47 @@
       <w:r>
         <w:rPr>
           <w:rFonts w:ascii="Helvetica" w:cs="Arial Unicode MS" w:hAnsi="Arial Unicode MS" w:eastAsia="Arial Unicode MS"/>
+          <w:sz w:val="22"/>
+          <w:szCs w:val="22"/>
           <w:rtl w:val="0"/>
           <w:lang w:val="en-US"/>
         </w:rPr>
-        <w:t>{ [My Twitter Account](www.twitter.com/monster) }</w:t>
+        <w:t xml:space="preserve">! link </w:t>
       </w:r>
       <w:r>
         <w:rPr>
           <w:rFonts w:ascii="Helvetica" w:cs="Arial Unicode MS" w:hAnsi="Arial Unicode MS" w:eastAsia="Arial Unicode MS"/>
+          <w:sz w:val="22"/>
+          <w:szCs w:val="22"/>
           <w:rtl w:val="0"/>
+          <w:lang w:val="en-US"/>
         </w:rPr>
         <w:t>}</w:t>
       </w:r>
     </w:p>
     <w:p>
       <w:pPr>
-        <w:pStyle w:val="Body"/>
-        <w:bidi w:val="0"/>
+        <w:pStyle w:val="Body A"/>
         <w:rPr>
+          <w:sz w:val="22"/>
+          <w:szCs w:val="22"/>
           <w:rtl w:val="0"/>
         </w:rPr>
       </w:pPr>
     </w:p>
     <w:p>
       <w:pPr>
-        <w:pStyle w:val="Body"/>
-        <w:bidi w:val="0"/>
+        <w:pStyle w:val="Body A"/>
       </w:pPr>
       <w:hyperlink r:id="rId4" w:history="1">
         <w:r>
           <w:rPr>
             <w:rStyle w:val="Hyperlink.0"/>
             <w:rFonts w:ascii="Helvetica" w:cs="Arial Unicode MS" w:hAnsi="Arial Unicode MS" w:eastAsia="Arial Unicode MS"/>
+            <w:color w:val="0000ff"/>
+            <w:sz w:val="22"/>
+            <w:szCs w:val="22"/>
+            <w:u w:val="single" w:color="0000ff"/>
             <w:rtl w:val="0"/>
             <w:lang w:val="en-US"/>
           </w:rPr>
@@ -61,26 +73,27 @@
     </w:p>
     <w:p>
       <w:pPr>
-        <w:pStyle w:val="Body"/>
-        <w:bidi w:val="0"/>
+        <w:pStyle w:val="Body A"/>
       </w:pPr>
     </w:p>
     <w:p>
       <w:pPr>
-        <w:pStyle w:val="Body"/>
-        <w:bidi w:val="0"/>
+        <w:pStyle w:val="Body A"/>
       </w:pPr>
     </w:p>
     <w:p>
       <w:pPr>
-        <w:pStyle w:val="Body"/>
-        <w:bidi w:val="0"/>
+        <w:pStyle w:val="Body A"/>
       </w:pPr>
       <w:hyperlink r:id="rId5" w:history="1">
         <w:r>
           <w:rPr>
             <w:rStyle w:val="Hyperlink.0"/>
             <w:rFonts w:ascii="Helvetica" w:cs="Arial Unicode MS" w:hAnsi="Arial Unicode MS" w:eastAsia="Arial Unicode MS"/>
+            <w:color w:val="0000ff"/>
+            <w:sz w:val="22"/>
+            <w:szCs w:val="22"/>
+            <w:u w:val="single" w:color="0000ff"/>
             <w:rtl w:val="0"/>
             <w:lang w:val="en-US"/>
           </w:rPr>
@@ -90,18 +103,24 @@
     </w:p>
     <w:p>
       <w:pPr>
-        <w:pStyle w:val="Body"/>
-        <w:bidi w:val="0"/>
+        <w:pStyle w:val="Body A"/>
       </w:pPr>
     </w:p>
     <w:p>
       <w:pPr>
-        <w:pStyle w:val="Body"/>
-        <w:bidi w:val="0"/>
+        <w:pStyle w:val="Body A"/>
+        <w:rPr>
+          <w:sz w:val="22"/>
+          <w:szCs w:val="22"/>
+          <w:rtl w:val="0"/>
+          <w:lang w:val="en-US"/>
+        </w:rPr>
       </w:pPr>
       <w:r>
         <w:rPr>
           <w:rFonts w:ascii="Helvetica" w:cs="Arial Unicode MS" w:hAnsi="Arial Unicode MS" w:eastAsia="Arial Unicode MS"/>
+          <w:sz w:val="22"/>
+          <w:szCs w:val="22"/>
           <w:rtl w:val="0"/>
           <w:lang w:val="en-US"/>
         </w:rPr>
@@ -110,12 +129,19 @@
     </w:p>
     <w:p>
       <w:pPr>
-        <w:pStyle w:val="Body"/>
-        <w:bidi w:val="0"/>
+        <w:pStyle w:val="Body A"/>
+        <w:rPr>
+          <w:sz w:val="22"/>
+          <w:szCs w:val="22"/>
+          <w:rtl w:val="0"/>
+          <w:lang w:val="en-US"/>
+        </w:rPr>
       </w:pPr>
       <w:r>
         <w:rPr>
           <w:rFonts w:ascii="Helvetica" w:cs="Arial Unicode MS" w:hAnsi="Arial Unicode MS" w:eastAsia="Arial Unicode MS"/>
+          <w:sz w:val="22"/>
+          <w:szCs w:val="22"/>
           <w:rtl w:val="0"/>
           <w:lang w:val="en-US"/>
         </w:rPr>
@@ -124,12 +150,19 @@
     </w:p>
     <w:p>
       <w:pPr>
-        <w:pStyle w:val="Body"/>
-        <w:bidi w:val="0"/>
+        <w:pStyle w:val="Body A"/>
+        <w:rPr>
+          <w:sz w:val="22"/>
+          <w:szCs w:val="22"/>
+          <w:rtl w:val="0"/>
+          <w:lang w:val="en-US"/>
+        </w:rPr>
       </w:pPr>
       <w:r>
         <w:rPr>
           <w:rFonts w:ascii="Helvetica" w:cs="Arial Unicode MS" w:hAnsi="Arial Unicode MS" w:eastAsia="Arial Unicode MS"/>
+          <w:sz w:val="22"/>
+          <w:szCs w:val="22"/>
           <w:rtl w:val="0"/>
           <w:lang w:val="en-US"/>
         </w:rPr>
@@ -138,12 +171,13 @@
     </w:p>
     <w:p>
       <w:pPr>
-        <w:pStyle w:val="Body"/>
-        <w:bidi w:val="0"/>
+        <w:pStyle w:val="Body A"/>
       </w:pPr>
       <w:r>
         <w:rPr>
           <w:rFonts w:ascii="Helvetica" w:cs="Arial Unicode MS" w:hAnsi="Arial Unicode MS" w:eastAsia="Arial Unicode MS"/>
+          <w:sz w:val="22"/>
+          <w:szCs w:val="22"/>
           <w:rtl w:val="0"/>
           <w:lang w:val="en-US"/>
         </w:rPr>
@@ -329,14 +363,20 @@
       <w:vertAlign w:val="baseline"/>
     </w:rPr>
   </w:style>
-  <w:style w:type="paragraph" w:styleId="Body">
-    <w:name w:val="Body"/>
-    <w:next w:val="Body"/>
+  <w:style w:type="paragraph" w:styleId="Body A">
+    <w:name w:val="Body A"/>
+    <w:next w:val="Body A"/>
     <w:pPr>
       <w:keepNext w:val="0"/>
       <w:keepLines w:val="0"/>
       <w:pageBreakBefore w:val="0"/>
       <w:widowControl w:val="1"/>
+      <w:pBdr>
+        <w:top w:val="nil"/>
+        <w:left w:val="nil"/>
+        <w:bottom w:val="nil"/>
+        <w:right w:val="nil"/>
+      </w:pBdr>
       <w:shd w:val="clear" w:color="auto" w:fill="auto"/>
       <w:suppressAutoHyphens w:val="0"/>
       <w:bidi w:val="0"/>
@@ -362,17 +402,24 @@
       <w:position w:val="0"/>
       <w:sz w:val="22"/>
       <w:szCs w:val="22"/>
-      <w:u w:val="none"/>
+      <w:u w:val="none" w:color="000000"/>
       <w:vertAlign w:val="baseline"/>
     </w:rPr>
   </w:style>
+  <w:style w:type="character" w:styleId="None">
+    <w:name w:val="None"/>
+  </w:style>
   <w:style w:type="character" w:styleId="Hyperlink.0">
     <w:name w:val="Hyperlink.0"/>
-    <w:basedOn w:val="Hyperlink"/>
+    <w:basedOn w:val="None"/>
     <w:next w:val="Hyperlink.0"/>
     <w:rPr>
+      <w:rFonts w:ascii="Helvetica" w:cs="Helvetica" w:hAnsi="Helvetica" w:eastAsia="Helvetica"/>
       <w:color w:val="0000ff"/>
+      <w:sz w:val="22"/>
+      <w:szCs w:val="22"/>
       <w:u w:val="single" w:color="0000ff"/>
+      <w:lang w:val="en-US"/>
     </w:rPr>
   </w:style>
 </w:styles>
@@ -1323,34 +1370,38 @@
         <a:spAutoFit/>
       </a:bodyPr>
       <a:lstStyle>
-        <a:defPPr marL="0" marR="0" indent="0" algn="l" defTabSz="457200" rtl="0" fontAlgn="auto" latinLnBrk="1" hangingPunct="0">
-          <a:lnSpc>
-            <a:spcPct val="100000"/>
-          </a:lnSpc>
-          <a:spcBef>
-            <a:spcPts val="0"/>
-          </a:spcBef>
-          <a:spcAft>
-            <a:spcPts val="0"/>
-          </a:spcAft>
-          <a:buClrTx/>
-          <a:buSzTx/>
-          <a:buFontTx/>
-          <a:buNone/>
-          <a:tabLst/>
-          <a:defRPr b="0" baseline="0" cap="none" i="0" spc="0" strike="noStrike" sz="1100" u="none" kumimoji="0" normalizeH="0">
-            <a:ln>
-              <a:noFill/>
-            </a:ln>
-            <a:solidFill>
-              <a:srgbClr val="000000"/>
-            </a:solidFill>
-            <a:effectLst/>
-            <a:uFillTx/>
-            <a:latin typeface="+mn-lt"/>
-            <a:ea typeface="+mn-ea"/>
-            <a:cs typeface="+mn-cs"/>
-            <a:sym typeface="Helvetica"/>
+        <a:defPPr marL="0" marR="0" indent="0" algn="l" defTabSz="914400" rtl="0" fontAlgn="auto" latinLnBrk="1" hangingPunct="0">
+          <a:lnSpc>
+            <a:spcPct val="100000"/>
+          </a:lnSpc>
+          <a:spcBef>
+            <a:spcPts val="0"/>
+          </a:spcBef>
+          <a:spcAft>
+            <a:spcPts val="0"/>
+          </a:spcAft>
+          <a:buClrTx/>
+          <a:buSzTx/>
+          <a:buFontTx/>
+          <a:buNone/>
+          <a:tabLst/>
+          <a:defRPr b="0" baseline="0" cap="none" i="0" spc="0" strike="noStrike" sz="1200" u="none" kumimoji="0" normalizeH="0">
+            <a:ln>
+              <a:noFill/>
+            </a:ln>
+            <a:solidFill>
+              <a:srgbClr val="000000"/>
+            </a:solidFill>
+            <a:effectLst/>
+            <a:uFill>
+              <a:solidFill>
+                <a:srgbClr val="000000"/>
+              </a:solidFill>
+            </a:uFill>
+            <a:latin typeface="Times New Roman"/>
+            <a:ea typeface="Times New Roman"/>
+            <a:cs typeface="Times New Roman"/>
+            <a:sym typeface="Times New Roman"/>
           </a:defRPr>
         </a:defPPr>
         <a:lvl1pPr marL="0" marR="0" indent="0" algn="l" defTabSz="914400" rtl="0" fontAlgn="auto" latinLnBrk="1" hangingPunct="0">

</xml_diff>